<commit_message>
feat(main): add all files lab-8
</commit_message>
<xml_diff>
--- a/labs/lab08/report/report.docx
+++ b/labs/lab08/report/report.docx
@@ -249,7 +249,7 @@
       </w:r>
     </w:p>
     <w:bookmarkEnd w:id="22"/>
-    <w:bookmarkStart w:id="26" w:name="выполнение-лабораторной-работы"/>
+    <w:bookmarkStart w:id="71" w:name="выполнение-лабораторной-работы"/>
     <w:p>
       <w:pPr>
         <w:pStyle w:val="Heading1"/>
@@ -267,7 +267,7 @@
         <w:t xml:space="preserve">Выполнение лабораторной работы</w:t>
       </w:r>
     </w:p>
-    <w:bookmarkStart w:id="23" w:name="реализация-циклов-в-nasm."/>
+    <w:bookmarkStart w:id="44" w:name="реализация-циклов-в-nasm."/>
     <w:p>
       <w:pPr>
         <w:pStyle w:val="Heading2"/>
@@ -294,34 +294,56 @@
         <w:pStyle w:val="Compact"/>
       </w:pPr>
       <w:r>
-        <w:t xml:space="preserve">Создаю каталог для программ лабораторной работы № 8, перехожу в него и создаю файл lab8-1.asm.(рис. ??).</w:t>
-      </w:r>
-    </w:p>
-    <w:tbl>
-      <w:tblPr>
-        <w:tblStyle w:val="FigureTable"/>
-        <w:tblW w:type="auto" w:w="0"/>
-        <w:tblLook w:firstRow="0" w:lastRow="0" w:firstColumn="0" w:lastColumn="0"/>
-        <w:jc w:val="center"/>
-      </w:tblPr>
-      <w:tblGrid>
-        <w:gridCol w:w="7920"/>
-      </w:tblGrid>
-      <w:tr>
-        <w:tc>
-          <w:tcPr/>
-          <w:p>
-            <w:pPr>
-              <w:pStyle w:val="Compact"/>
-              <w:jc w:val="center"/>
-            </w:pPr>
-            <w:r>
-              <w:t xml:space="preserve">создание файлов</w:t>
-            </w:r>
-          </w:p>
-        </w:tc>
-      </w:tr>
-    </w:tbl>
+        <w:t xml:space="preserve">Создаю каталог для программ лабораторной работы № 8, перехожу в него и создаю файл lab8-1.asm.(рис.[??]).</w:t>
+      </w:r>
+    </w:p>
+    <w:p>
+      <w:pPr>
+        <w:pStyle w:val="CaptionedFigure"/>
+      </w:pPr>
+      <w:r>
+        <w:drawing>
+          <wp:inline>
+            <wp:extent cx="5334000" cy="660587"/>
+            <wp:effectExtent b="0" l="0" r="0" t="0"/>
+            <wp:docPr descr="создание файлов" title="fig:" id="24" name="Picture"/>
+            <a:graphic>
+              <a:graphicData uri="http://schemas.openxmlformats.org/drawingml/2006/picture">
+                <pic:pic>
+                  <pic:nvPicPr>
+                    <pic:cNvPr descr="image/1.png" id="25" name="Picture"/>
+                    <pic:cNvPicPr>
+                      <a:picLocks noChangeArrowheads="1" noChangeAspect="1"/>
+                    </pic:cNvPicPr>
+                  </pic:nvPicPr>
+                  <pic:blipFill>
+                    <a:blip r:embed="rId23"/>
+                    <a:stretch>
+                      <a:fillRect/>
+                    </a:stretch>
+                  </pic:blipFill>
+                  <pic:spPr bwMode="auto">
+                    <a:xfrm>
+                      <a:off x="0" y="0"/>
+                      <a:ext cx="5334000" cy="660587"/>
+                    </a:xfrm>
+                    <a:prstGeom prst="rect">
+                      <a:avLst/>
+                    </a:prstGeom>
+                    <a:noFill/>
+                    <a:ln w="9525">
+                      <a:noFill/>
+                      <a:headEnd/>
+                      <a:tailEnd/>
+                    </a:ln>
+                  </pic:spPr>
+                </pic:pic>
+              </a:graphicData>
+            </a:graphic>
+          </wp:inline>
+        </w:drawing>
+      </w:r>
+    </w:p>
     <w:p>
       <w:pPr>
         <w:pStyle w:val="ImageCaption"/>
@@ -339,34 +361,56 @@
         <w:pStyle w:val="Compact"/>
       </w:pPr>
       <w:r>
-        <w:t xml:space="preserve">Ввожу в файл lab8-1.asm текст программы из листинга 8.1. (рис. ??).</w:t>
-      </w:r>
-    </w:p>
-    <w:tbl>
-      <w:tblPr>
-        <w:tblStyle w:val="FigureTable"/>
-        <w:tblW w:type="auto" w:w="0"/>
-        <w:tblLook w:firstRow="0" w:lastRow="0" w:firstColumn="0" w:lastColumn="0"/>
-        <w:jc w:val="center"/>
-      </w:tblPr>
-      <w:tblGrid>
-        <w:gridCol w:w="7920"/>
-      </w:tblGrid>
-      <w:tr>
-        <w:tc>
-          <w:tcPr/>
-          <w:p>
-            <w:pPr>
-              <w:pStyle w:val="Compact"/>
-              <w:jc w:val="center"/>
-            </w:pPr>
-            <w:r>
-              <w:t xml:space="preserve">ввод текста</w:t>
-            </w:r>
-          </w:p>
-        </w:tc>
-      </w:tr>
-    </w:tbl>
+        <w:t xml:space="preserve">Ввожу в файл lab8-1.asm текст программы из листинга 8.1. (рис.[??]).</w:t>
+      </w:r>
+    </w:p>
+    <w:p>
+      <w:pPr>
+        <w:pStyle w:val="CaptionedFigure"/>
+      </w:pPr>
+      <w:r>
+        <w:drawing>
+          <wp:inline>
+            <wp:extent cx="5334000" cy="4967716"/>
+            <wp:effectExtent b="0" l="0" r="0" t="0"/>
+            <wp:docPr descr="ввод текста" title="fig:" id="27" name="Picture"/>
+            <a:graphic>
+              <a:graphicData uri="http://schemas.openxmlformats.org/drawingml/2006/picture">
+                <pic:pic>
+                  <pic:nvPicPr>
+                    <pic:cNvPr descr="image/2.png" id="28" name="Picture"/>
+                    <pic:cNvPicPr>
+                      <a:picLocks noChangeArrowheads="1" noChangeAspect="1"/>
+                    </pic:cNvPicPr>
+                  </pic:nvPicPr>
+                  <pic:blipFill>
+                    <a:blip r:embed="rId26"/>
+                    <a:stretch>
+                      <a:fillRect/>
+                    </a:stretch>
+                  </pic:blipFill>
+                  <pic:spPr bwMode="auto">
+                    <a:xfrm>
+                      <a:off x="0" y="0"/>
+                      <a:ext cx="5334000" cy="4967716"/>
+                    </a:xfrm>
+                    <a:prstGeom prst="rect">
+                      <a:avLst/>
+                    </a:prstGeom>
+                    <a:noFill/>
+                    <a:ln w="9525">
+                      <a:noFill/>
+                      <a:headEnd/>
+                      <a:tailEnd/>
+                    </a:ln>
+                  </pic:spPr>
+                </pic:pic>
+              </a:graphicData>
+            </a:graphic>
+          </wp:inline>
+        </w:drawing>
+      </w:r>
+    </w:p>
     <w:p>
       <w:pPr>
         <w:pStyle w:val="ImageCaption"/>
@@ -384,34 +428,56 @@
         <w:pStyle w:val="Compact"/>
       </w:pPr>
       <w:r>
-        <w:t xml:space="preserve">Создаю исполняемый файл и проверяю его работу. (рис. ??).</w:t>
-      </w:r>
-    </w:p>
-    <w:tbl>
-      <w:tblPr>
-        <w:tblStyle w:val="FigureTable"/>
-        <w:tblW w:type="auto" w:w="0"/>
-        <w:tblLook w:firstRow="0" w:lastRow="0" w:firstColumn="0" w:lastColumn="0"/>
-        <w:jc w:val="center"/>
-      </w:tblPr>
-      <w:tblGrid>
-        <w:gridCol w:w="7920"/>
-      </w:tblGrid>
-      <w:tr>
-        <w:tc>
-          <w:tcPr/>
-          <w:p>
-            <w:pPr>
-              <w:pStyle w:val="Compact"/>
-              <w:jc w:val="center"/>
-            </w:pPr>
-            <w:r>
-              <w:t xml:space="preserve">запуск исполняемого файла</w:t>
-            </w:r>
-          </w:p>
-        </w:tc>
-      </w:tr>
-    </w:tbl>
+        <w:t xml:space="preserve">Создаю исполняемый файл и проверяю его работу. (рис.[??]).</w:t>
+      </w:r>
+    </w:p>
+    <w:p>
+      <w:pPr>
+        <w:pStyle w:val="CaptionedFigure"/>
+      </w:pPr>
+      <w:r>
+        <w:drawing>
+          <wp:inline>
+            <wp:extent cx="5334000" cy="1526180"/>
+            <wp:effectExtent b="0" l="0" r="0" t="0"/>
+            <wp:docPr descr="запуск исполняемого файла" title="fig:" id="30" name="Picture"/>
+            <a:graphic>
+              <a:graphicData uri="http://schemas.openxmlformats.org/drawingml/2006/picture">
+                <pic:pic>
+                  <pic:nvPicPr>
+                    <pic:cNvPr descr="image/3.png" id="31" name="Picture"/>
+                    <pic:cNvPicPr>
+                      <a:picLocks noChangeArrowheads="1" noChangeAspect="1"/>
+                    </pic:cNvPicPr>
+                  </pic:nvPicPr>
+                  <pic:blipFill>
+                    <a:blip r:embed="rId29"/>
+                    <a:stretch>
+                      <a:fillRect/>
+                    </a:stretch>
+                  </pic:blipFill>
+                  <pic:spPr bwMode="auto">
+                    <a:xfrm>
+                      <a:off x="0" y="0"/>
+                      <a:ext cx="5334000" cy="1526180"/>
+                    </a:xfrm>
+                    <a:prstGeom prst="rect">
+                      <a:avLst/>
+                    </a:prstGeom>
+                    <a:noFill/>
+                    <a:ln w="9525">
+                      <a:noFill/>
+                      <a:headEnd/>
+                      <a:tailEnd/>
+                    </a:ln>
+                  </pic:spPr>
+                </pic:pic>
+              </a:graphicData>
+            </a:graphic>
+          </wp:inline>
+        </w:drawing>
+      </w:r>
+    </w:p>
     <w:p>
       <w:pPr>
         <w:pStyle w:val="ImageCaption"/>
@@ -429,34 +495,56 @@
         <w:pStyle w:val="Compact"/>
       </w:pPr>
       <w:r>
-        <w:t xml:space="preserve">Изменяю текст программы, добавив изменение значения регистра ecx в цикле. (рис. ??).</w:t>
-      </w:r>
-    </w:p>
-    <w:tbl>
-      <w:tblPr>
-        <w:tblStyle w:val="FigureTable"/>
-        <w:tblW w:type="auto" w:w="0"/>
-        <w:tblLook w:firstRow="0" w:lastRow="0" w:firstColumn="0" w:lastColumn="0"/>
-        <w:jc w:val="center"/>
-      </w:tblPr>
-      <w:tblGrid>
-        <w:gridCol w:w="7920"/>
-      </w:tblGrid>
-      <w:tr>
-        <w:tc>
-          <w:tcPr/>
-          <w:p>
-            <w:pPr>
-              <w:pStyle w:val="Compact"/>
-              <w:jc w:val="center"/>
-            </w:pPr>
-            <w:r>
-              <w:t xml:space="preserve">изменение текста программы</w:t>
-            </w:r>
-          </w:p>
-        </w:tc>
-      </w:tr>
-    </w:tbl>
+        <w:t xml:space="preserve">Изменяю текст программы, добавив изменение значения регистра ecx в цикле. (рис.[??]).</w:t>
+      </w:r>
+    </w:p>
+    <w:p>
+      <w:pPr>
+        <w:pStyle w:val="CaptionedFigure"/>
+      </w:pPr>
+      <w:r>
+        <w:drawing>
+          <wp:inline>
+            <wp:extent cx="5334000" cy="4967716"/>
+            <wp:effectExtent b="0" l="0" r="0" t="0"/>
+            <wp:docPr descr="изменение текста программы" title="fig:" id="33" name="Picture"/>
+            <a:graphic>
+              <a:graphicData uri="http://schemas.openxmlformats.org/drawingml/2006/picture">
+                <pic:pic>
+                  <pic:nvPicPr>
+                    <pic:cNvPr descr="image/4.png" id="34" name="Picture"/>
+                    <pic:cNvPicPr>
+                      <a:picLocks noChangeArrowheads="1" noChangeAspect="1"/>
+                    </pic:cNvPicPr>
+                  </pic:nvPicPr>
+                  <pic:blipFill>
+                    <a:blip r:embed="rId32"/>
+                    <a:stretch>
+                      <a:fillRect/>
+                    </a:stretch>
+                  </pic:blipFill>
+                  <pic:spPr bwMode="auto">
+                    <a:xfrm>
+                      <a:off x="0" y="0"/>
+                      <a:ext cx="5334000" cy="4967716"/>
+                    </a:xfrm>
+                    <a:prstGeom prst="rect">
+                      <a:avLst/>
+                    </a:prstGeom>
+                    <a:noFill/>
+                    <a:ln w="9525">
+                      <a:noFill/>
+                      <a:headEnd/>
+                      <a:tailEnd/>
+                    </a:ln>
+                  </pic:spPr>
+                </pic:pic>
+              </a:graphicData>
+            </a:graphic>
+          </wp:inline>
+        </w:drawing>
+      </w:r>
+    </w:p>
     <w:p>
       <w:pPr>
         <w:pStyle w:val="ImageCaption"/>
@@ -474,34 +562,56 @@
         <w:pStyle w:val="Compact"/>
       </w:pPr>
       <w:r>
-        <w:t xml:space="preserve">Создаю исполняемый файл и проверяю его работу. (рис. ??).</w:t>
-      </w:r>
-    </w:p>
-    <w:tbl>
-      <w:tblPr>
-        <w:tblStyle w:val="FigureTable"/>
-        <w:tblW w:type="auto" w:w="0"/>
-        <w:tblLook w:firstRow="0" w:lastRow="0" w:firstColumn="0" w:lastColumn="0"/>
-        <w:jc w:val="center"/>
-      </w:tblPr>
-      <w:tblGrid>
-        <w:gridCol w:w="7920"/>
-      </w:tblGrid>
-      <w:tr>
-        <w:tc>
-          <w:tcPr/>
-          <w:p>
-            <w:pPr>
-              <w:pStyle w:val="Compact"/>
-              <w:jc w:val="center"/>
-            </w:pPr>
-            <w:r>
-              <w:t xml:space="preserve">запуск обновленной файла</w:t>
-            </w:r>
-          </w:p>
-        </w:tc>
-      </w:tr>
-    </w:tbl>
+        <w:t xml:space="preserve">Создаю исполняемый файл и проверяю его работу. (рис.[??]).</w:t>
+      </w:r>
+    </w:p>
+    <w:p>
+      <w:pPr>
+        <w:pStyle w:val="CaptionedFigure"/>
+      </w:pPr>
+      <w:r>
+        <w:drawing>
+          <wp:inline>
+            <wp:extent cx="5334000" cy="1035124"/>
+            <wp:effectExtent b="0" l="0" r="0" t="0"/>
+            <wp:docPr descr="запуск обновленной файла" title="fig:" id="36" name="Picture"/>
+            <a:graphic>
+              <a:graphicData uri="http://schemas.openxmlformats.org/drawingml/2006/picture">
+                <pic:pic>
+                  <pic:nvPicPr>
+                    <pic:cNvPr descr="image/5.png" id="37" name="Picture"/>
+                    <pic:cNvPicPr>
+                      <a:picLocks noChangeArrowheads="1" noChangeAspect="1"/>
+                    </pic:cNvPicPr>
+                  </pic:nvPicPr>
+                  <pic:blipFill>
+                    <a:blip r:embed="rId35"/>
+                    <a:stretch>
+                      <a:fillRect/>
+                    </a:stretch>
+                  </pic:blipFill>
+                  <pic:spPr bwMode="auto">
+                    <a:xfrm>
+                      <a:off x="0" y="0"/>
+                      <a:ext cx="5334000" cy="1035124"/>
+                    </a:xfrm>
+                    <a:prstGeom prst="rect">
+                      <a:avLst/>
+                    </a:prstGeom>
+                    <a:noFill/>
+                    <a:ln w="9525">
+                      <a:noFill/>
+                      <a:headEnd/>
+                      <a:tailEnd/>
+                    </a:ln>
+                  </pic:spPr>
+                </pic:pic>
+              </a:graphicData>
+            </a:graphic>
+          </wp:inline>
+        </w:drawing>
+      </w:r>
+    </w:p>
     <w:p>
       <w:pPr>
         <w:pStyle w:val="ImageCaption"/>
@@ -519,34 +629,56 @@
         <w:pStyle w:val="Compact"/>
       </w:pPr>
       <w:r>
-        <w:t xml:space="preserve">Вношу изменения в текст программы, добавив команды push и pop для сохранения значения счетчика цикла loop. (рис. ??).</w:t>
-      </w:r>
-    </w:p>
-    <w:tbl>
-      <w:tblPr>
-        <w:tblStyle w:val="FigureTable"/>
-        <w:tblW w:type="auto" w:w="0"/>
-        <w:tblLook w:firstRow="0" w:lastRow="0" w:firstColumn="0" w:lastColumn="0"/>
-        <w:jc w:val="center"/>
-      </w:tblPr>
-      <w:tblGrid>
-        <w:gridCol w:w="7920"/>
-      </w:tblGrid>
-      <w:tr>
-        <w:tc>
-          <w:tcPr/>
-          <w:p>
-            <w:pPr>
-              <w:pStyle w:val="Compact"/>
-              <w:jc w:val="center"/>
-            </w:pPr>
-            <w:r>
-              <w:t xml:space="preserve">изменение текста программы</w:t>
-            </w:r>
-          </w:p>
-        </w:tc>
-      </w:tr>
-    </w:tbl>
+        <w:t xml:space="preserve">Вношу изменения в текст программы, добавив команды push и pop для сохранения значения счетчика цикла loop. (рис. [??]).</w:t>
+      </w:r>
+    </w:p>
+    <w:p>
+      <w:pPr>
+        <w:pStyle w:val="CaptionedFigure"/>
+      </w:pPr>
+      <w:r>
+        <w:drawing>
+          <wp:inline>
+            <wp:extent cx="5334000" cy="5295845"/>
+            <wp:effectExtent b="0" l="0" r="0" t="0"/>
+            <wp:docPr descr="изменение текста программы" title="fig:" id="39" name="Picture"/>
+            <a:graphic>
+              <a:graphicData uri="http://schemas.openxmlformats.org/drawingml/2006/picture">
+                <pic:pic>
+                  <pic:nvPicPr>
+                    <pic:cNvPr descr="image/6.png" id="40" name="Picture"/>
+                    <pic:cNvPicPr>
+                      <a:picLocks noChangeArrowheads="1" noChangeAspect="1"/>
+                    </pic:cNvPicPr>
+                  </pic:nvPicPr>
+                  <pic:blipFill>
+                    <a:blip r:embed="rId38"/>
+                    <a:stretch>
+                      <a:fillRect/>
+                    </a:stretch>
+                  </pic:blipFill>
+                  <pic:spPr bwMode="auto">
+                    <a:xfrm>
+                      <a:off x="0" y="0"/>
+                      <a:ext cx="5334000" cy="5295845"/>
+                    </a:xfrm>
+                    <a:prstGeom prst="rect">
+                      <a:avLst/>
+                    </a:prstGeom>
+                    <a:noFill/>
+                    <a:ln w="9525">
+                      <a:noFill/>
+                      <a:headEnd/>
+                      <a:tailEnd/>
+                    </a:ln>
+                  </pic:spPr>
+                </pic:pic>
+              </a:graphicData>
+            </a:graphic>
+          </wp:inline>
+        </w:drawing>
+      </w:r>
+    </w:p>
     <w:p>
       <w:pPr>
         <w:pStyle w:val="ImageCaption"/>
@@ -564,34 +696,56 @@
         <w:pStyle w:val="Compact"/>
       </w:pPr>
       <w:r>
-        <w:t xml:space="preserve">Создаю исполняемый файл и проверяю его работу. (рис. ??).</w:t>
-      </w:r>
-    </w:p>
-    <w:tbl>
-      <w:tblPr>
-        <w:tblStyle w:val="FigureTable"/>
-        <w:tblW w:type="auto" w:w="0"/>
-        <w:tblLook w:firstRow="0" w:lastRow="0" w:firstColumn="0" w:lastColumn="0"/>
-        <w:jc w:val="center"/>
-      </w:tblPr>
-      <w:tblGrid>
-        <w:gridCol w:w="7920"/>
-      </w:tblGrid>
-      <w:tr>
-        <w:tc>
-          <w:tcPr/>
-          <w:p>
-            <w:pPr>
-              <w:pStyle w:val="Compact"/>
-              <w:jc w:val="center"/>
-            </w:pPr>
-            <w:r>
-              <w:t xml:space="preserve">запуск исполняемого файла</w:t>
-            </w:r>
-          </w:p>
-        </w:tc>
-      </w:tr>
-    </w:tbl>
+        <w:t xml:space="preserve">Создаю исполняемый файл и проверяю его работу. (рис.[??]).</w:t>
+      </w:r>
+    </w:p>
+    <w:p>
+      <w:pPr>
+        <w:pStyle w:val="CaptionedFigure"/>
+      </w:pPr>
+      <w:r>
+        <w:drawing>
+          <wp:inline>
+            <wp:extent cx="5334000" cy="2151914"/>
+            <wp:effectExtent b="0" l="0" r="0" t="0"/>
+            <wp:docPr descr="запуск исполняемого файла" title="fig:" id="42" name="Picture"/>
+            <a:graphic>
+              <a:graphicData uri="http://schemas.openxmlformats.org/drawingml/2006/picture">
+                <pic:pic>
+                  <pic:nvPicPr>
+                    <pic:cNvPr descr="image/7.png" id="43" name="Picture"/>
+                    <pic:cNvPicPr>
+                      <a:picLocks noChangeArrowheads="1" noChangeAspect="1"/>
+                    </pic:cNvPicPr>
+                  </pic:nvPicPr>
+                  <pic:blipFill>
+                    <a:blip r:embed="rId41"/>
+                    <a:stretch>
+                      <a:fillRect/>
+                    </a:stretch>
+                  </pic:blipFill>
+                  <pic:spPr bwMode="auto">
+                    <a:xfrm>
+                      <a:off x="0" y="0"/>
+                      <a:ext cx="5334000" cy="2151914"/>
+                    </a:xfrm>
+                    <a:prstGeom prst="rect">
+                      <a:avLst/>
+                    </a:prstGeom>
+                    <a:noFill/>
+                    <a:ln w="9525">
+                      <a:noFill/>
+                      <a:headEnd/>
+                      <a:tailEnd/>
+                    </a:ln>
+                  </pic:spPr>
+                </pic:pic>
+              </a:graphicData>
+            </a:graphic>
+          </wp:inline>
+        </w:drawing>
+      </w:r>
+    </w:p>
     <w:p>
       <w:pPr>
         <w:pStyle w:val="ImageCaption"/>
@@ -600,8 +754,8 @@
         <w:t xml:space="preserve">запуск исполняемого файла</w:t>
       </w:r>
     </w:p>
-    <w:bookmarkEnd w:id="23"/>
-    <w:bookmarkStart w:id="24" w:name="обработка-аргументов-командной-строки."/>
+    <w:bookmarkEnd w:id="44"/>
+    <w:bookmarkStart w:id="63" w:name="обработка-аргументов-командной-строки."/>
     <w:p>
       <w:pPr>
         <w:pStyle w:val="Heading2"/>
@@ -628,34 +782,56 @@
         <w:pStyle w:val="Compact"/>
       </w:pPr>
       <w:r>
-        <w:t xml:space="preserve">На этом шаге мы создали файл lab8-2.asm, затем заполнили в нем наш код. (рис. ??).</w:t>
-      </w:r>
-    </w:p>
-    <w:tbl>
-      <w:tblPr>
-        <w:tblStyle w:val="FigureTable"/>
-        <w:tblW w:type="auto" w:w="0"/>
-        <w:tblLook w:firstRow="0" w:lastRow="0" w:firstColumn="0" w:lastColumn="0"/>
-        <w:jc w:val="center"/>
-      </w:tblPr>
-      <w:tblGrid>
-        <w:gridCol w:w="7920"/>
-      </w:tblGrid>
-      <w:tr>
-        <w:tc>
-          <w:tcPr/>
-          <w:p>
-            <w:pPr>
-              <w:pStyle w:val="Compact"/>
-              <w:jc w:val="center"/>
-            </w:pPr>
-            <w:r>
-              <w:t xml:space="preserve">ввод текста</w:t>
-            </w:r>
-          </w:p>
-        </w:tc>
-      </w:tr>
-    </w:tbl>
+        <w:t xml:space="preserve">На этом шаге мы создали файл lab8-2.asm, затем заполнили в нем наш код. (рис.[??]).</w:t>
+      </w:r>
+    </w:p>
+    <w:p>
+      <w:pPr>
+        <w:pStyle w:val="CaptionedFigure"/>
+      </w:pPr>
+      <w:r>
+        <w:drawing>
+          <wp:inline>
+            <wp:extent cx="5334000" cy="3574050"/>
+            <wp:effectExtent b="0" l="0" r="0" t="0"/>
+            <wp:docPr descr="ввод текста" title="fig:" id="46" name="Picture"/>
+            <a:graphic>
+              <a:graphicData uri="http://schemas.openxmlformats.org/drawingml/2006/picture">
+                <pic:pic>
+                  <pic:nvPicPr>
+                    <pic:cNvPr descr="image/8.png" id="47" name="Picture"/>
+                    <pic:cNvPicPr>
+                      <a:picLocks noChangeArrowheads="1" noChangeAspect="1"/>
+                    </pic:cNvPicPr>
+                  </pic:nvPicPr>
+                  <pic:blipFill>
+                    <a:blip r:embed="rId45"/>
+                    <a:stretch>
+                      <a:fillRect/>
+                    </a:stretch>
+                  </pic:blipFill>
+                  <pic:spPr bwMode="auto">
+                    <a:xfrm>
+                      <a:off x="0" y="0"/>
+                      <a:ext cx="5334000" cy="3574050"/>
+                    </a:xfrm>
+                    <a:prstGeom prst="rect">
+                      <a:avLst/>
+                    </a:prstGeom>
+                    <a:noFill/>
+                    <a:ln w="9525">
+                      <a:noFill/>
+                      <a:headEnd/>
+                      <a:tailEnd/>
+                    </a:ln>
+                  </pic:spPr>
+                </pic:pic>
+              </a:graphicData>
+            </a:graphic>
+          </wp:inline>
+        </w:drawing>
+      </w:r>
+    </w:p>
     <w:p>
       <w:pPr>
         <w:pStyle w:val="ImageCaption"/>
@@ -673,34 +849,56 @@
         <w:pStyle w:val="Compact"/>
       </w:pPr>
       <w:r>
-        <w:t xml:space="preserve">Создаю исполняемый файл и запускаю его, указав нужные аргументы. (рис. ??).</w:t>
-      </w:r>
-    </w:p>
-    <w:tbl>
-      <w:tblPr>
-        <w:tblStyle w:val="FigureTable"/>
-        <w:tblW w:type="auto" w:w="0"/>
-        <w:tblLook w:firstRow="0" w:lastRow="0" w:firstColumn="0" w:lastColumn="0"/>
-        <w:jc w:val="center"/>
-      </w:tblPr>
-      <w:tblGrid>
-        <w:gridCol w:w="7920"/>
-      </w:tblGrid>
-      <w:tr>
-        <w:tc>
-          <w:tcPr/>
-          <w:p>
-            <w:pPr>
-              <w:pStyle w:val="Compact"/>
-              <w:jc w:val="center"/>
-            </w:pPr>
-            <w:r>
-              <w:t xml:space="preserve">запуск исполняемого файла</w:t>
-            </w:r>
-          </w:p>
-        </w:tc>
-      </w:tr>
-    </w:tbl>
+        <w:t xml:space="preserve">Создаю исполняемый файл и запускаю его, указав нужные аргументы. (рис.[??]).</w:t>
+      </w:r>
+    </w:p>
+    <w:p>
+      <w:pPr>
+        <w:pStyle w:val="CaptionedFigure"/>
+      </w:pPr>
+      <w:r>
+        <w:drawing>
+          <wp:inline>
+            <wp:extent cx="5334000" cy="995048"/>
+            <wp:effectExtent b="0" l="0" r="0" t="0"/>
+            <wp:docPr descr="запуск исполняемого файла" title="fig:" id="49" name="Picture"/>
+            <a:graphic>
+              <a:graphicData uri="http://schemas.openxmlformats.org/drawingml/2006/picture">
+                <pic:pic>
+                  <pic:nvPicPr>
+                    <pic:cNvPr descr="image/9.png" id="50" name="Picture"/>
+                    <pic:cNvPicPr>
+                      <a:picLocks noChangeArrowheads="1" noChangeAspect="1"/>
+                    </pic:cNvPicPr>
+                  </pic:nvPicPr>
+                  <pic:blipFill>
+                    <a:blip r:embed="rId48"/>
+                    <a:stretch>
+                      <a:fillRect/>
+                    </a:stretch>
+                  </pic:blipFill>
+                  <pic:spPr bwMode="auto">
+                    <a:xfrm>
+                      <a:off x="0" y="0"/>
+                      <a:ext cx="5334000" cy="995048"/>
+                    </a:xfrm>
+                    <a:prstGeom prst="rect">
+                      <a:avLst/>
+                    </a:prstGeom>
+                    <a:noFill/>
+                    <a:ln w="9525">
+                      <a:noFill/>
+                      <a:headEnd/>
+                      <a:tailEnd/>
+                    </a:ln>
+                  </pic:spPr>
+                </pic:pic>
+              </a:graphicData>
+            </a:graphic>
+          </wp:inline>
+        </w:drawing>
+      </w:r>
+    </w:p>
     <w:p>
       <w:pPr>
         <w:pStyle w:val="ImageCaption"/>
@@ -728,34 +926,56 @@
         </w:numPr>
       </w:pPr>
       <w:r>
-        <w:t xml:space="preserve">Первым делом мы создали файл lab8-3.asm, затем заполнили кодом программы. (рис. ??).</w:t>
-      </w:r>
-    </w:p>
-    <w:tbl>
-      <w:tblPr>
-        <w:tblStyle w:val="FigureTable"/>
-        <w:tblW w:type="auto" w:w="0"/>
-        <w:tblLook w:firstRow="0" w:lastRow="0" w:firstColumn="0" w:lastColumn="0"/>
-        <w:jc w:val="center"/>
-      </w:tblPr>
-      <w:tblGrid>
-        <w:gridCol w:w="7920"/>
-      </w:tblGrid>
-      <w:tr>
-        <w:tc>
-          <w:tcPr/>
-          <w:p>
-            <w:pPr>
-              <w:pStyle w:val="Compact"/>
-              <w:jc w:val="center"/>
-            </w:pPr>
-            <w:r>
-              <w:t xml:space="preserve">ввод текста</w:t>
-            </w:r>
-          </w:p>
-        </w:tc>
-      </w:tr>
-    </w:tbl>
+        <w:t xml:space="preserve">Первым делом мы создали файл lab8-3.asm, затем заполнили кодом программы. (рис.[??]).</w:t>
+      </w:r>
+    </w:p>
+    <w:p>
+      <w:pPr>
+        <w:pStyle w:val="CaptionedFigure"/>
+      </w:pPr>
+      <w:r>
+        <w:drawing>
+          <wp:inline>
+            <wp:extent cx="5334000" cy="5726298"/>
+            <wp:effectExtent b="0" l="0" r="0" t="0"/>
+            <wp:docPr descr="ввод текста" title="fig:" id="52" name="Picture"/>
+            <a:graphic>
+              <a:graphicData uri="http://schemas.openxmlformats.org/drawingml/2006/picture">
+                <pic:pic>
+                  <pic:nvPicPr>
+                    <pic:cNvPr descr="image/10.png" id="53" name="Picture"/>
+                    <pic:cNvPicPr>
+                      <a:picLocks noChangeArrowheads="1" noChangeAspect="1"/>
+                    </pic:cNvPicPr>
+                  </pic:nvPicPr>
+                  <pic:blipFill>
+                    <a:blip r:embed="rId51"/>
+                    <a:stretch>
+                      <a:fillRect/>
+                    </a:stretch>
+                  </pic:blipFill>
+                  <pic:spPr bwMode="auto">
+                    <a:xfrm>
+                      <a:off x="0" y="0"/>
+                      <a:ext cx="5334000" cy="5726298"/>
+                    </a:xfrm>
+                    <a:prstGeom prst="rect">
+                      <a:avLst/>
+                    </a:prstGeom>
+                    <a:noFill/>
+                    <a:ln w="9525">
+                      <a:noFill/>
+                      <a:headEnd/>
+                      <a:tailEnd/>
+                    </a:ln>
+                  </pic:spPr>
+                </pic:pic>
+              </a:graphicData>
+            </a:graphic>
+          </wp:inline>
+        </w:drawing>
+      </w:r>
+    </w:p>
     <w:p>
       <w:pPr>
         <w:pStyle w:val="ImageCaption"/>
@@ -773,34 +993,56 @@
         <w:pStyle w:val="Compact"/>
       </w:pPr>
       <w:r>
-        <w:t xml:space="preserve">Создаю исполняемый файл и запускаю его, указав аргументы.(рис. ??).</w:t>
-      </w:r>
-    </w:p>
-    <w:tbl>
-      <w:tblPr>
-        <w:tblStyle w:val="FigureTable"/>
-        <w:tblW w:type="auto" w:w="0"/>
-        <w:tblLook w:firstRow="0" w:lastRow="0" w:firstColumn="0" w:lastColumn="0"/>
-        <w:jc w:val="center"/>
-      </w:tblPr>
-      <w:tblGrid>
-        <w:gridCol w:w="7920"/>
-      </w:tblGrid>
-      <w:tr>
-        <w:tc>
-          <w:tcPr/>
-          <w:p>
-            <w:pPr>
-              <w:pStyle w:val="Compact"/>
-              <w:jc w:val="center"/>
-            </w:pPr>
-            <w:r>
-              <w:t xml:space="preserve">запуск исполняемого файла</w:t>
-            </w:r>
-          </w:p>
-        </w:tc>
-      </w:tr>
-    </w:tbl>
+        <w:t xml:space="preserve">Создаю исполняемый файл и запускаю его, указав аргументы.(рис.[??]).</w:t>
+      </w:r>
+    </w:p>
+    <w:p>
+      <w:pPr>
+        <w:pStyle w:val="CaptionedFigure"/>
+      </w:pPr>
+      <w:r>
+        <w:drawing>
+          <wp:inline>
+            <wp:extent cx="5334000" cy="670704"/>
+            <wp:effectExtent b="0" l="0" r="0" t="0"/>
+            <wp:docPr descr="запуск исполняемого файла" title="fig:" id="55" name="Picture"/>
+            <a:graphic>
+              <a:graphicData uri="http://schemas.openxmlformats.org/drawingml/2006/picture">
+                <pic:pic>
+                  <pic:nvPicPr>
+                    <pic:cNvPr descr="image/11.png" id="56" name="Picture"/>
+                    <pic:cNvPicPr>
+                      <a:picLocks noChangeArrowheads="1" noChangeAspect="1"/>
+                    </pic:cNvPicPr>
+                  </pic:nvPicPr>
+                  <pic:blipFill>
+                    <a:blip r:embed="rId54"/>
+                    <a:stretch>
+                      <a:fillRect/>
+                    </a:stretch>
+                  </pic:blipFill>
+                  <pic:spPr bwMode="auto">
+                    <a:xfrm>
+                      <a:off x="0" y="0"/>
+                      <a:ext cx="5334000" cy="670704"/>
+                    </a:xfrm>
+                    <a:prstGeom prst="rect">
+                      <a:avLst/>
+                    </a:prstGeom>
+                    <a:noFill/>
+                    <a:ln w="9525">
+                      <a:noFill/>
+                      <a:headEnd/>
+                      <a:tailEnd/>
+                    </a:ln>
+                  </pic:spPr>
+                </pic:pic>
+              </a:graphicData>
+            </a:graphic>
+          </wp:inline>
+        </w:drawing>
+      </w:r>
+    </w:p>
     <w:p>
       <w:pPr>
         <w:pStyle w:val="ImageCaption"/>
@@ -818,34 +1060,56 @@
         <w:pStyle w:val="Compact"/>
       </w:pPr>
       <w:r>
-        <w:t xml:space="preserve">Изменяю текст программы из листинга 8.3 для вычисления произведения аргументов командной строки. (рис. ??).</w:t>
-      </w:r>
-    </w:p>
-    <w:tbl>
-      <w:tblPr>
-        <w:tblStyle w:val="FigureTable"/>
-        <w:tblW w:type="auto" w:w="0"/>
-        <w:tblLook w:firstRow="0" w:lastRow="0" w:firstColumn="0" w:lastColumn="0"/>
-        <w:jc w:val="center"/>
-      </w:tblPr>
-      <w:tblGrid>
-        <w:gridCol w:w="7920"/>
-      </w:tblGrid>
-      <w:tr>
-        <w:tc>
-          <w:tcPr/>
-          <w:p>
-            <w:pPr>
-              <w:pStyle w:val="Compact"/>
-              <w:jc w:val="center"/>
-            </w:pPr>
-            <w:r>
-              <w:t xml:space="preserve">изменение текста программы</w:t>
-            </w:r>
-          </w:p>
-        </w:tc>
-      </w:tr>
-    </w:tbl>
+        <w:t xml:space="preserve">Изменяю текст программы из листинга 8.3 для вычисления произведения аргументов командной строки. (рис.[??]).</w:t>
+      </w:r>
+    </w:p>
+    <w:p>
+      <w:pPr>
+        <w:pStyle w:val="CaptionedFigure"/>
+      </w:pPr>
+      <w:r>
+        <w:drawing>
+          <wp:inline>
+            <wp:extent cx="5334000" cy="5291714"/>
+            <wp:effectExtent b="0" l="0" r="0" t="0"/>
+            <wp:docPr descr="изменение текста программы" title="fig:" id="58" name="Picture"/>
+            <a:graphic>
+              <a:graphicData uri="http://schemas.openxmlformats.org/drawingml/2006/picture">
+                <pic:pic>
+                  <pic:nvPicPr>
+                    <pic:cNvPr descr="image/12.png" id="59" name="Picture"/>
+                    <pic:cNvPicPr>
+                      <a:picLocks noChangeArrowheads="1" noChangeAspect="1"/>
+                    </pic:cNvPicPr>
+                  </pic:nvPicPr>
+                  <pic:blipFill>
+                    <a:blip r:embed="rId57"/>
+                    <a:stretch>
+                      <a:fillRect/>
+                    </a:stretch>
+                  </pic:blipFill>
+                  <pic:spPr bwMode="auto">
+                    <a:xfrm>
+                      <a:off x="0" y="0"/>
+                      <a:ext cx="5334000" cy="5291714"/>
+                    </a:xfrm>
+                    <a:prstGeom prst="rect">
+                      <a:avLst/>
+                    </a:prstGeom>
+                    <a:noFill/>
+                    <a:ln w="9525">
+                      <a:noFill/>
+                      <a:headEnd/>
+                      <a:tailEnd/>
+                    </a:ln>
+                  </pic:spPr>
+                </pic:pic>
+              </a:graphicData>
+            </a:graphic>
+          </wp:inline>
+        </w:drawing>
+      </w:r>
+    </w:p>
     <w:p>
       <w:pPr>
         <w:pStyle w:val="ImageCaption"/>
@@ -863,34 +1127,56 @@
         <w:pStyle w:val="Compact"/>
       </w:pPr>
       <w:r>
-        <w:t xml:space="preserve">Создаю исполняемый файл и запускаю его, указав аргументы. (рис. ??).</w:t>
-      </w:r>
-    </w:p>
-    <w:tbl>
-      <w:tblPr>
-        <w:tblStyle w:val="FigureTable"/>
-        <w:tblW w:type="auto" w:w="0"/>
-        <w:tblLook w:firstRow="0" w:lastRow="0" w:firstColumn="0" w:lastColumn="0"/>
-        <w:jc w:val="center"/>
-      </w:tblPr>
-      <w:tblGrid>
-        <w:gridCol w:w="7920"/>
-      </w:tblGrid>
-      <w:tr>
-        <w:tc>
-          <w:tcPr/>
-          <w:p>
-            <w:pPr>
-              <w:pStyle w:val="Compact"/>
-              <w:jc w:val="center"/>
-            </w:pPr>
-            <w:r>
-              <w:t xml:space="preserve">запуск исполняемого файла</w:t>
-            </w:r>
-          </w:p>
-        </w:tc>
-      </w:tr>
-    </w:tbl>
+        <w:t xml:space="preserve">Создаю исполняемый файл и запускаю его, указав аргументы. (рис.[??]).</w:t>
+      </w:r>
+    </w:p>
+    <w:p>
+      <w:pPr>
+        <w:pStyle w:val="CaptionedFigure"/>
+      </w:pPr>
+      <w:r>
+        <w:drawing>
+          <wp:inline>
+            <wp:extent cx="5334000" cy="670704"/>
+            <wp:effectExtent b="0" l="0" r="0" t="0"/>
+            <wp:docPr descr="запуск исполняемого файла" title="fig:" id="61" name="Picture"/>
+            <a:graphic>
+              <a:graphicData uri="http://schemas.openxmlformats.org/drawingml/2006/picture">
+                <pic:pic>
+                  <pic:nvPicPr>
+                    <pic:cNvPr descr="image/13.png" id="62" name="Picture"/>
+                    <pic:cNvPicPr>
+                      <a:picLocks noChangeArrowheads="1" noChangeAspect="1"/>
+                    </pic:cNvPicPr>
+                  </pic:nvPicPr>
+                  <pic:blipFill>
+                    <a:blip r:embed="rId60"/>
+                    <a:stretch>
+                      <a:fillRect/>
+                    </a:stretch>
+                  </pic:blipFill>
+                  <pic:spPr bwMode="auto">
+                    <a:xfrm>
+                      <a:off x="0" y="0"/>
+                      <a:ext cx="5334000" cy="670704"/>
+                    </a:xfrm>
+                    <a:prstGeom prst="rect">
+                      <a:avLst/>
+                    </a:prstGeom>
+                    <a:noFill/>
+                    <a:ln w="9525">
+                      <a:noFill/>
+                      <a:headEnd/>
+                      <a:tailEnd/>
+                    </a:ln>
+                  </pic:spPr>
+                </pic:pic>
+              </a:graphicData>
+            </a:graphic>
+          </wp:inline>
+        </w:drawing>
+      </w:r>
+    </w:p>
     <w:p>
       <w:pPr>
         <w:pStyle w:val="ImageCaption"/>
@@ -899,8 +1185,8 @@
         <w:t xml:space="preserve">запуск исполняемого файла</w:t>
       </w:r>
     </w:p>
-    <w:bookmarkEnd w:id="24"/>
-    <w:bookmarkStart w:id="25" w:name="задание-для-самостоятельной-работы."/>
+    <w:bookmarkEnd w:id="63"/>
+    <w:bookmarkStart w:id="70" w:name="задание-для-самостоятельной-работы."/>
     <w:p>
       <w:pPr>
         <w:pStyle w:val="Heading2"/>
@@ -937,34 +1223,56 @@
         </w:numPr>
       </w:pPr>
       <w:r>
-        <w:t xml:space="preserve">сначала мы создали наш файл lab8-4.asm, где будет находиться наш код, затем мы написали программу. (рис. ??).</w:t>
-      </w:r>
-    </w:p>
-    <w:tbl>
-      <w:tblPr>
-        <w:tblStyle w:val="FigureTable"/>
-        <w:tblW w:type="auto" w:w="0"/>
-        <w:tblLook w:firstRow="0" w:lastRow="0" w:firstColumn="0" w:lastColumn="0"/>
-        <w:jc w:val="center"/>
-      </w:tblPr>
-      <w:tblGrid>
-        <w:gridCol w:w="7920"/>
-      </w:tblGrid>
-      <w:tr>
-        <w:tc>
-          <w:tcPr/>
-          <w:p>
-            <w:pPr>
-              <w:pStyle w:val="Compact"/>
-              <w:jc w:val="center"/>
-            </w:pPr>
-            <w:r>
-              <w:t xml:space="preserve">текст программы</w:t>
-            </w:r>
-          </w:p>
-        </w:tc>
-      </w:tr>
-    </w:tbl>
+        <w:t xml:space="preserve">сначала мы создали наш файл lab8-4.asm, где будет находиться наш код, затем мы написали программу. (рис.[??]).</w:t>
+      </w:r>
+    </w:p>
+    <w:p>
+      <w:pPr>
+        <w:pStyle w:val="CaptionedFigure"/>
+      </w:pPr>
+      <w:r>
+        <w:drawing>
+          <wp:inline>
+            <wp:extent cx="5334000" cy="4955020"/>
+            <wp:effectExtent b="0" l="0" r="0" t="0"/>
+            <wp:docPr descr="текст программы" title="fig:" id="65" name="Picture"/>
+            <a:graphic>
+              <a:graphicData uri="http://schemas.openxmlformats.org/drawingml/2006/picture">
+                <pic:pic>
+                  <pic:nvPicPr>
+                    <pic:cNvPr descr="image/14.png" id="66" name="Picture"/>
+                    <pic:cNvPicPr>
+                      <a:picLocks noChangeArrowheads="1" noChangeAspect="1"/>
+                    </pic:cNvPicPr>
+                  </pic:nvPicPr>
+                  <pic:blipFill>
+                    <a:blip r:embed="rId64"/>
+                    <a:stretch>
+                      <a:fillRect/>
+                    </a:stretch>
+                  </pic:blipFill>
+                  <pic:spPr bwMode="auto">
+                    <a:xfrm>
+                      <a:off x="0" y="0"/>
+                      <a:ext cx="5334000" cy="4955020"/>
+                    </a:xfrm>
+                    <a:prstGeom prst="rect">
+                      <a:avLst/>
+                    </a:prstGeom>
+                    <a:noFill/>
+                    <a:ln w="9525">
+                      <a:noFill/>
+                      <a:headEnd/>
+                      <a:tailEnd/>
+                    </a:ln>
+                  </pic:spPr>
+                </pic:pic>
+              </a:graphicData>
+            </a:graphic>
+          </wp:inline>
+        </w:drawing>
+      </w:r>
+    </w:p>
     <w:p>
       <w:pPr>
         <w:pStyle w:val="ImageCaption"/>
@@ -982,34 +1290,56 @@
         <w:pStyle w:val="Compact"/>
       </w:pPr>
       <w:r>
-        <w:t xml:space="preserve">Создаю исполняемый файл и проверьте его работу на нескольких наборах x = x1, x2, …, xn. (рис. ??).</w:t>
-      </w:r>
-    </w:p>
-    <w:tbl>
-      <w:tblPr>
-        <w:tblStyle w:val="FigureTable"/>
-        <w:tblW w:type="auto" w:w="0"/>
-        <w:tblLook w:firstRow="0" w:lastRow="0" w:firstColumn="0" w:lastColumn="0"/>
-        <w:jc w:val="center"/>
-      </w:tblPr>
-      <w:tblGrid>
-        <w:gridCol w:w="7920"/>
-      </w:tblGrid>
-      <w:tr>
-        <w:tc>
-          <w:tcPr/>
-          <w:p>
-            <w:pPr>
-              <w:pStyle w:val="Compact"/>
-              <w:jc w:val="center"/>
-            </w:pPr>
-            <w:r>
-              <w:t xml:space="preserve">запуск исполняемого файла</w:t>
-            </w:r>
-          </w:p>
-        </w:tc>
-      </w:tr>
-    </w:tbl>
+        <w:t xml:space="preserve">Создаю исполняемый файл и проверьте его работу на нескольких наборах x = x1, x2, …, xn. (рис.[??]).</w:t>
+      </w:r>
+    </w:p>
+    <w:p>
+      <w:pPr>
+        <w:pStyle w:val="CaptionedFigure"/>
+      </w:pPr>
+      <w:r>
+        <w:drawing>
+          <wp:inline>
+            <wp:extent cx="5334000" cy="808867"/>
+            <wp:effectExtent b="0" l="0" r="0" t="0"/>
+            <wp:docPr descr="запуск исполняемого файла" title="fig:" id="68" name="Picture"/>
+            <a:graphic>
+              <a:graphicData uri="http://schemas.openxmlformats.org/drawingml/2006/picture">
+                <pic:pic>
+                  <pic:nvPicPr>
+                    <pic:cNvPr descr="image/15.png" id="69" name="Picture"/>
+                    <pic:cNvPicPr>
+                      <a:picLocks noChangeArrowheads="1" noChangeAspect="1"/>
+                    </pic:cNvPicPr>
+                  </pic:nvPicPr>
+                  <pic:blipFill>
+                    <a:blip r:embed="rId67"/>
+                    <a:stretch>
+                      <a:fillRect/>
+                    </a:stretch>
+                  </pic:blipFill>
+                  <pic:spPr bwMode="auto">
+                    <a:xfrm>
+                      <a:off x="0" y="0"/>
+                      <a:ext cx="5334000" cy="808867"/>
+                    </a:xfrm>
+                    <a:prstGeom prst="rect">
+                      <a:avLst/>
+                    </a:prstGeom>
+                    <a:noFill/>
+                    <a:ln w="9525">
+                      <a:noFill/>
+                      <a:headEnd/>
+                      <a:tailEnd/>
+                    </a:ln>
+                  </pic:spPr>
+                </pic:pic>
+              </a:graphicData>
+            </a:graphic>
+          </wp:inline>
+        </w:drawing>
+      </w:r>
+    </w:p>
     <w:p>
       <w:pPr>
         <w:pStyle w:val="ImageCaption"/>
@@ -1018,9 +1348,9 @@
         <w:t xml:space="preserve">запуск исполняемого файла</w:t>
       </w:r>
     </w:p>
-    <w:bookmarkEnd w:id="25"/>
-    <w:bookmarkEnd w:id="26"/>
-    <w:bookmarkStart w:id="27" w:name="выводы"/>
+    <w:bookmarkEnd w:id="70"/>
+    <w:bookmarkEnd w:id="71"/>
+    <w:bookmarkStart w:id="72" w:name="выводы"/>
     <w:p>
       <w:pPr>
         <w:pStyle w:val="Heading1"/>
@@ -1050,8 +1380,8 @@
         <w:t xml:space="preserve">Благодаря этой лабораторной работе мы научились писать программы с использованием циклов и обработки аргументов командной строки, что поможет нам в дальнейшей лабораторной работе.</w:t>
       </w:r>
     </w:p>
-    <w:bookmarkEnd w:id="27"/>
-    <w:bookmarkStart w:id="28" w:name="список-литературы"/>
+    <w:bookmarkEnd w:id="72"/>
+    <w:bookmarkStart w:id="73" w:name="список-литературы"/>
     <w:p>
       <w:pPr>
         <w:pStyle w:val="Heading1"/>
@@ -1068,7 +1398,7 @@
         <w:t xml:space="preserve">::: {#refs} :::</w:t>
       </w:r>
     </w:p>
-    <w:bookmarkEnd w:id="28"/>
+    <w:bookmarkEnd w:id="73"/>
     <w:sectPr/>
   </w:body>
 </w:document>
@@ -1415,25 +1745,6 @@
       <w:jc w:val="center"/>
     </w:pPr>
   </w:style>
-  <w:style w:customStyle="1" w:styleId="AbstractTitle" w:type="paragraph">
-    <w:name w:val="Abstract Title"/>
-    <w:basedOn w:val="Normal"/>
-    <w:next w:val="Abstract"/>
-    <w:qFormat/>
-    <w:pPr>
-      <w:keepNext/>
-      <w:keepLines/>
-      <w:jc w:val="center"/>
-      <w:spacing w:after="0" w:before="300"/>
-    </w:pPr>
-    <w:rPr>
-      <w:sz w:val="20"/>
-      <w:szCs w:val="20"/>
-      <w:b/>
-      <w:color w:val="345A8A"/>
-      &gt;
-    </w:rPr>
-  </w:style>
   <w:style w:customStyle="1" w:styleId="Abstract" w:type="paragraph">
     <w:name w:val="Abstract"/>
     <w:basedOn w:val="Normal"/>
@@ -1442,7 +1753,7 @@
     <w:pPr>
       <w:keepNext/>
       <w:keepLines/>
-      <w:spacing w:after="300" w:before="100"/>
+      <w:spacing w:after="300" w:before="300"/>
     </w:pPr>
     <w:rPr>
       <w:sz w:val="20"/>

</xml_diff>